<commit_message>
update table of content and page numbers
</commit_message>
<xml_diff>
--- a/期末報告.docx
+++ b/期末報告.docx
@@ -26,6 +26,7 @@
         <w:jc w:val="center"/>
       </w:pPr>
       <w:bookmarkStart w:id="0" w:name="_Toc155521174"/>
+      <w:bookmarkStart w:id="1" w:name="_Toc155735344"/>
       <w:r>
         <w:rPr>
           <w:rFonts w:hint="eastAsia"/>
@@ -45,6 +46,7 @@
         <w:t>之關聯</w:t>
       </w:r>
       <w:bookmarkEnd w:id="0"/>
+      <w:bookmarkEnd w:id="1"/>
     </w:p>
     <w:p>
       <w:pPr>
@@ -136,10 +138,8 @@
             <w:pStyle w:val="ae"/>
             <w:jc w:val="center"/>
             <w:rPr>
-              <w:rFonts w:ascii="標楷體" w:eastAsia="標楷體" w:hAnsi="標楷體"/>
+              <w:rFonts w:eastAsiaTheme="minorEastAsia"/>
               <w:noProof/>
-              <w:sz w:val="48"/>
-              <w:szCs w:val="48"/>
             </w:rPr>
           </w:pPr>
           <w:r>
@@ -184,17 +184,17 @@
               <w:tab w:val="right" w:leader="dot" w:pos="8296"/>
             </w:tabs>
             <w:rPr>
-              <w:rFonts w:ascii="標楷體" w:hAnsi="標楷體"/>
+              <w:rFonts w:eastAsiaTheme="minorEastAsia"/>
               <w:noProof/>
               <w:sz w:val="32"/>
               <w:szCs w:val="32"/>
             </w:rPr>
           </w:pPr>
-          <w:hyperlink w:anchor="_Toc155521175" w:history="1">
+          <w:hyperlink w:anchor="_Toc155735345" w:history="1">
             <w:r>
               <w:rPr>
                 <w:rStyle w:val="a7"/>
-                <w:rFonts w:ascii="標楷體" w:hAnsi="標楷體" w:hint="eastAsia"/>
+                <w:rFonts w:hint="eastAsia"/>
                 <w:noProof/>
                 <w:sz w:val="32"/>
                 <w:szCs w:val="32"/>
@@ -203,7 +203,7 @@
             </w:r>
             <w:r>
               <w:rPr>
-                <w:rFonts w:ascii="標楷體" w:hAnsi="標楷體"/>
+                <w:rFonts w:eastAsiaTheme="minorEastAsia"/>
                 <w:noProof/>
                 <w:sz w:val="32"/>
                 <w:szCs w:val="32"/>
@@ -213,7 +213,7 @@
             <w:r>
               <w:rPr>
                 <w:rStyle w:val="a7"/>
-                <w:rFonts w:ascii="標楷體" w:hAnsi="標楷體" w:hint="eastAsia"/>
+                <w:rFonts w:hint="eastAsia"/>
                 <w:noProof/>
                 <w:sz w:val="32"/>
                 <w:szCs w:val="32"/>
@@ -222,7 +222,6 @@
             </w:r>
             <w:r>
               <w:rPr>
-                <w:rFonts w:ascii="標楷體" w:hAnsi="標楷體"/>
                 <w:noProof/>
                 <w:webHidden/>
                 <w:sz w:val="32"/>
@@ -232,7 +231,6 @@
             </w:r>
             <w:r>
               <w:rPr>
-                <w:rFonts w:ascii="標楷體" w:hAnsi="標楷體"/>
                 <w:noProof/>
                 <w:webHidden/>
                 <w:sz w:val="32"/>
@@ -242,17 +240,15 @@
             </w:r>
             <w:r>
               <w:rPr>
-                <w:rFonts w:ascii="標楷體" w:hAnsi="標楷體"/>
                 <w:noProof/>
                 <w:webHidden/>
                 <w:sz w:val="32"/>
                 <w:szCs w:val="32"/>
               </w:rPr>
-              <w:instrText xml:space="preserve"> PAGEREF _Toc155521175 \h </w:instrText>
+              <w:instrText xml:space="preserve"> PAGEREF _Toc155735345 \h </w:instrText>
             </w:r>
             <w:r>
               <w:rPr>
-                <w:rFonts w:ascii="標楷體" w:hAnsi="標楷體"/>
                 <w:noProof/>
                 <w:webHidden/>
                 <w:sz w:val="32"/>
@@ -261,7 +257,6 @@
             </w:r>
             <w:r>
               <w:rPr>
-                <w:rFonts w:ascii="標楷體" w:hAnsi="標楷體"/>
                 <w:noProof/>
                 <w:webHidden/>
                 <w:sz w:val="32"/>
@@ -271,7 +266,6 @@
             </w:r>
             <w:r>
               <w:rPr>
-                <w:rFonts w:ascii="標楷體" w:hAnsi="標楷體"/>
                 <w:noProof/>
                 <w:webHidden/>
                 <w:sz w:val="32"/>
@@ -281,7 +275,116 @@
             </w:r>
             <w:r>
               <w:rPr>
-                <w:rFonts w:ascii="標楷體" w:hAnsi="標楷體"/>
+                <w:noProof/>
+                <w:webHidden/>
+                <w:sz w:val="32"/>
+                <w:szCs w:val="32"/>
+              </w:rPr>
+              <w:fldChar w:fldCharType="end"/>
+            </w:r>
+          </w:hyperlink>
+          <w:bookmarkStart w:id="2" w:name="_GoBack"/>
+          <w:bookmarkEnd w:id="2"/>
+        </w:p>
+        <w:p>
+          <w:pPr>
+            <w:pStyle w:val="11"/>
+            <w:tabs>
+              <w:tab w:val="left" w:pos="960"/>
+              <w:tab w:val="right" w:leader="dot" w:pos="8296"/>
+            </w:tabs>
+            <w:rPr>
+              <w:rFonts w:eastAsiaTheme="minorEastAsia"/>
+              <w:noProof/>
+              <w:sz w:val="32"/>
+              <w:szCs w:val="32"/>
+            </w:rPr>
+          </w:pPr>
+          <w:hyperlink w:anchor="_Toc155735346" w:history="1">
+            <w:r>
+              <w:rPr>
+                <w:rStyle w:val="a7"/>
+                <w:rFonts w:hint="eastAsia"/>
+                <w:noProof/>
+                <w:sz w:val="32"/>
+                <w:szCs w:val="32"/>
+              </w:rPr>
+              <w:t>二、</w:t>
+            </w:r>
+            <w:r>
+              <w:rPr>
+                <w:rFonts w:eastAsiaTheme="minorEastAsia"/>
+                <w:noProof/>
+                <w:sz w:val="32"/>
+                <w:szCs w:val="32"/>
+              </w:rPr>
+              <w:tab/>
+            </w:r>
+            <w:r>
+              <w:rPr>
+                <w:rStyle w:val="a7"/>
+                <w:rFonts w:hint="eastAsia"/>
+                <w:noProof/>
+                <w:sz w:val="32"/>
+                <w:szCs w:val="32"/>
+              </w:rPr>
+              <w:t>穀物價格波動可能造成的通貨膨脹</w:t>
+            </w:r>
+            <w:r>
+              <w:rPr>
+                <w:noProof/>
+                <w:webHidden/>
+                <w:sz w:val="32"/>
+                <w:szCs w:val="32"/>
+              </w:rPr>
+              <w:tab/>
+            </w:r>
+            <w:r>
+              <w:rPr>
+                <w:noProof/>
+                <w:webHidden/>
+                <w:sz w:val="32"/>
+                <w:szCs w:val="32"/>
+              </w:rPr>
+              <w:fldChar w:fldCharType="begin"/>
+            </w:r>
+            <w:r>
+              <w:rPr>
+                <w:noProof/>
+                <w:webHidden/>
+                <w:sz w:val="32"/>
+                <w:szCs w:val="32"/>
+              </w:rPr>
+              <w:instrText xml:space="preserve"> PAGEREF _Toc155735346 \h </w:instrText>
+            </w:r>
+            <w:r>
+              <w:rPr>
+                <w:noProof/>
+                <w:webHidden/>
+                <w:sz w:val="32"/>
+                <w:szCs w:val="32"/>
+              </w:rPr>
+            </w:r>
+            <w:r>
+              <w:rPr>
+                <w:noProof/>
+                <w:webHidden/>
+                <w:sz w:val="32"/>
+                <w:szCs w:val="32"/>
+              </w:rPr>
+              <w:fldChar w:fldCharType="separate"/>
+            </w:r>
+            <w:r>
+              <w:rPr>
+                <w:noProof/>
+                <w:webHidden/>
+                <w:sz w:val="32"/>
+                <w:szCs w:val="32"/>
+              </w:rPr>
+              <w:t>4</w:t>
+            </w:r>
+            <w:r>
+              <w:rPr>
                 <w:noProof/>
                 <w:webHidden/>
                 <w:sz w:val="32"/>
@@ -299,26 +402,26 @@
               <w:tab w:val="right" w:leader="dot" w:pos="8296"/>
             </w:tabs>
             <w:rPr>
-              <w:rFonts w:ascii="標楷體" w:hAnsi="標楷體"/>
+              <w:rFonts w:eastAsiaTheme="minorEastAsia"/>
               <w:noProof/>
               <w:sz w:val="32"/>
               <w:szCs w:val="32"/>
             </w:rPr>
           </w:pPr>
-          <w:hyperlink w:anchor="_Toc155521176" w:history="1">
+          <w:hyperlink w:anchor="_Toc155735347" w:history="1">
             <w:r>
               <w:rPr>
                 <w:rStyle w:val="a7"/>
-                <w:rFonts w:ascii="標楷體" w:hAnsi="標楷體" w:hint="eastAsia"/>
+                <w:rFonts w:hint="eastAsia"/>
                 <w:noProof/>
                 <w:sz w:val="32"/>
                 <w:szCs w:val="32"/>
               </w:rPr>
-              <w:t>二、</w:t>
+              <w:t>三、</w:t>
             </w:r>
             <w:r>
               <w:rPr>
-                <w:rFonts w:ascii="標楷體" w:hAnsi="標楷體"/>
+                <w:rFonts w:eastAsiaTheme="minorEastAsia"/>
                 <w:noProof/>
                 <w:sz w:val="32"/>
                 <w:szCs w:val="32"/>
@@ -328,16 +431,15 @@
             <w:r>
               <w:rPr>
                 <w:rStyle w:val="a7"/>
-                <w:rFonts w:ascii="標楷體" w:hAnsi="標楷體" w:hint="eastAsia"/>
+                <w:rFonts w:hint="eastAsia"/>
                 <w:noProof/>
                 <w:sz w:val="32"/>
                 <w:szCs w:val="32"/>
               </w:rPr>
-              <w:t>穀物價格波動可能造成的通貨膨脹</w:t>
+              <w:t>結論</w:t>
             </w:r>
             <w:r>
               <w:rPr>
-                <w:rFonts w:ascii="標楷體" w:hAnsi="標楷體"/>
                 <w:noProof/>
                 <w:webHidden/>
                 <w:sz w:val="32"/>
@@ -347,7 +449,6 @@
             </w:r>
             <w:r>
               <w:rPr>
-                <w:rFonts w:ascii="標楷體" w:hAnsi="標楷體"/>
                 <w:noProof/>
                 <w:webHidden/>
                 <w:sz w:val="32"/>
@@ -357,17 +458,15 @@
             </w:r>
             <w:r>
               <w:rPr>
-                <w:rFonts w:ascii="標楷體" w:hAnsi="標楷體"/>
                 <w:noProof/>
                 <w:webHidden/>
                 <w:sz w:val="32"/>
                 <w:szCs w:val="32"/>
               </w:rPr>
-              <w:instrText xml:space="preserve"> PAGEREF _Toc155521176 \h </w:instrText>
+              <w:instrText xml:space="preserve"> PAGEREF _Toc155735347 \h </w:instrText>
             </w:r>
             <w:r>
               <w:rPr>
-                <w:rFonts w:ascii="標楷體" w:hAnsi="標楷體"/>
                 <w:noProof/>
                 <w:webHidden/>
                 <w:sz w:val="32"/>
@@ -376,7 +475,6 @@
             </w:r>
             <w:r>
               <w:rPr>
-                <w:rFonts w:ascii="標楷體" w:hAnsi="標楷體"/>
                 <w:noProof/>
                 <w:webHidden/>
                 <w:sz w:val="32"/>
@@ -386,17 +484,15 @@
             </w:r>
             <w:r>
               <w:rPr>
-                <w:rFonts w:ascii="標楷體" w:hAnsi="標楷體"/>
                 <w:noProof/>
                 <w:webHidden/>
                 <w:sz w:val="32"/>
                 <w:szCs w:val="32"/>
               </w:rPr>
-              <w:t>4</w:t>
+              <w:t>6</w:t>
             </w:r>
             <w:r>
               <w:rPr>
-                <w:rFonts w:ascii="標楷體" w:hAnsi="標楷體"/>
                 <w:noProof/>
                 <w:webHidden/>
                 <w:sz w:val="32"/>
@@ -414,26 +510,24 @@
               <w:tab w:val="right" w:leader="dot" w:pos="8296"/>
             </w:tabs>
             <w:rPr>
-              <w:rFonts w:ascii="標楷體" w:hAnsi="標楷體"/>
+              <w:rFonts w:eastAsiaTheme="minorEastAsia"/>
               <w:noProof/>
-              <w:sz w:val="32"/>
-              <w:szCs w:val="32"/>
             </w:rPr>
           </w:pPr>
-          <w:hyperlink w:anchor="_Toc155521177" w:history="1">
+          <w:hyperlink w:anchor="_Toc155735348" w:history="1">
             <w:r>
               <w:rPr>
                 <w:rStyle w:val="a7"/>
-                <w:rFonts w:ascii="標楷體" w:hAnsi="標楷體" w:hint="eastAsia"/>
+                <w:rFonts w:hint="eastAsia"/>
                 <w:noProof/>
                 <w:sz w:val="32"/>
                 <w:szCs w:val="32"/>
               </w:rPr>
-              <w:t>三、</w:t>
+              <w:t>四、</w:t>
             </w:r>
             <w:r>
               <w:rPr>
-                <w:rFonts w:ascii="標楷體" w:hAnsi="標楷體"/>
+                <w:rFonts w:eastAsiaTheme="minorEastAsia"/>
                 <w:noProof/>
                 <w:sz w:val="32"/>
                 <w:szCs w:val="32"/>
@@ -443,7 +537,7 @@
             <w:r>
               <w:rPr>
                 <w:rStyle w:val="a7"/>
-                <w:rFonts w:ascii="標楷體" w:hAnsi="標楷體" w:hint="eastAsia"/>
+                <w:rFonts w:hint="eastAsia"/>
                 <w:noProof/>
                 <w:sz w:val="32"/>
                 <w:szCs w:val="32"/>
@@ -452,7 +546,6 @@
             </w:r>
             <w:r>
               <w:rPr>
-                <w:rFonts w:ascii="標楷體" w:hAnsi="標楷體"/>
                 <w:noProof/>
                 <w:webHidden/>
                 <w:sz w:val="32"/>
@@ -462,7 +555,6 @@
             </w:r>
             <w:r>
               <w:rPr>
-                <w:rFonts w:ascii="標楷體" w:hAnsi="標楷體"/>
                 <w:noProof/>
                 <w:webHidden/>
                 <w:sz w:val="32"/>
@@ -472,17 +564,15 @@
             </w:r>
             <w:r>
               <w:rPr>
-                <w:rFonts w:ascii="標楷體" w:hAnsi="標楷體"/>
                 <w:noProof/>
                 <w:webHidden/>
                 <w:sz w:val="32"/>
                 <w:szCs w:val="32"/>
               </w:rPr>
-              <w:instrText xml:space="preserve"> PAGEREF _Toc155521177 \h </w:instrText>
+              <w:instrText xml:space="preserve"> PAGEREF _Toc155735348 \h </w:instrText>
             </w:r>
             <w:r>
               <w:rPr>
-                <w:rFonts w:ascii="標楷體" w:hAnsi="標楷體"/>
                 <w:noProof/>
                 <w:webHidden/>
                 <w:sz w:val="32"/>
@@ -491,7 +581,6 @@
             </w:r>
             <w:r>
               <w:rPr>
-                <w:rFonts w:ascii="標楷體" w:hAnsi="標楷體"/>
                 <w:noProof/>
                 <w:webHidden/>
                 <w:sz w:val="32"/>
@@ -501,7 +590,6 @@
             </w:r>
             <w:r>
               <w:rPr>
-                <w:rFonts w:ascii="標楷體" w:hAnsi="標楷體"/>
                 <w:noProof/>
                 <w:webHidden/>
                 <w:sz w:val="32"/>
@@ -511,7 +599,6 @@
             </w:r>
             <w:r>
               <w:rPr>
-                <w:rFonts w:ascii="標楷體" w:hAnsi="標楷體"/>
                 <w:noProof/>
                 <w:webHidden/>
                 <w:sz w:val="32"/>
@@ -556,7 +643,7 @@
       <w:pPr>
         <w:pStyle w:val="a"/>
       </w:pPr>
-      <w:bookmarkStart w:id="1" w:name="_Toc155521175"/>
+      <w:bookmarkStart w:id="3" w:name="_Toc155735345"/>
       <w:r>
         <w:rPr>
           <w:rFonts w:hint="eastAsia"/>
@@ -564,7 +651,7 @@
         <w:lastRenderedPageBreak/>
         <w:t>哪些因素會造成穀物價格上升</w:t>
       </w:r>
-      <w:bookmarkEnd w:id="1"/>
+      <w:bookmarkEnd w:id="3"/>
     </w:p>
     <w:p>
       <w:pPr>
@@ -744,7 +831,7 @@
         <w:pStyle w:val="a6"/>
         <w:jc w:val="center"/>
       </w:pPr>
-      <w:bookmarkStart w:id="2" w:name="_Ref155482593"/>
+      <w:bookmarkStart w:id="4" w:name="_Ref155482593"/>
       <w:r>
         <w:rPr>
           <w:rFonts w:hint="eastAsia"/>
@@ -797,7 +884,7 @@
       <w:r>
         <w:fldChar w:fldCharType="end"/>
       </w:r>
-      <w:bookmarkEnd w:id="2"/>
+      <w:bookmarkEnd w:id="4"/>
       <w:r>
         <w:rPr>
           <w:rFonts w:hint="eastAsia"/>
@@ -1556,7 +1643,7 @@
           <w:rFonts w:eastAsia="新細明體"/>
         </w:rPr>
       </w:pPr>
-      <w:bookmarkStart w:id="3" w:name="_Ref155481600"/>
+      <w:bookmarkStart w:id="5" w:name="_Ref155481600"/>
       <w:r>
         <w:t>圖</w:t>
       </w:r>
@@ -1588,7 +1675,7 @@
       <w:r>
         <w:fldChar w:fldCharType="end"/>
       </w:r>
-      <w:bookmarkEnd w:id="3"/>
+      <w:bookmarkEnd w:id="5"/>
       <w:r>
         <w:rPr>
           <w:rFonts w:hint="eastAsia"/>
@@ -1609,14 +1696,14 @@
       <w:pPr>
         <w:pStyle w:val="a"/>
       </w:pPr>
-      <w:bookmarkStart w:id="4" w:name="_Toc155521176"/>
+      <w:bookmarkStart w:id="6" w:name="_Toc155735346"/>
       <w:r>
         <w:rPr>
           <w:rFonts w:hint="eastAsia"/>
         </w:rPr>
         <w:t>穀物價格波動可能造成的通貨膨脹</w:t>
       </w:r>
-      <w:bookmarkEnd w:id="4"/>
+      <w:bookmarkEnd w:id="6"/>
     </w:p>
     <w:p>
       <w:pPr>
@@ -1782,15 +1869,7 @@
         <w:rPr>
           <w:rFonts w:hint="eastAsia"/>
         </w:rPr>
-        <w:t>我們選擇了與之</w:t>
-      </w:r>
-      <w:bookmarkStart w:id="5" w:name="_GoBack"/>
-      <w:bookmarkEnd w:id="5"/>
-      <w:r>
-        <w:rPr>
-          <w:rFonts w:hint="eastAsia"/>
-        </w:rPr>
-        <w:t>前分析穀物價格波動</w:t>
+        <w:t>我們選擇了與之前分析穀物價格波動</w:t>
       </w:r>
       <w:r>
         <w:rPr>
@@ -1894,8 +1973,8 @@
         <w:pStyle w:val="a6"/>
         <w:jc w:val="center"/>
       </w:pPr>
-      <w:bookmarkStart w:id="6" w:name="_Ref155734977"/>
-      <w:bookmarkStart w:id="7" w:name="_Ref155734983"/>
+      <w:bookmarkStart w:id="7" w:name="_Ref155734977"/>
+      <w:bookmarkStart w:id="8" w:name="_Ref155734983"/>
       <w:r>
         <w:rPr>
           <w:rFonts w:hint="eastAsia"/>
@@ -1948,23 +2027,23 @@
       <w:r>
         <w:fldChar w:fldCharType="end"/>
       </w:r>
+      <w:bookmarkEnd w:id="8"/>
+      <w:r>
+        <w:rPr>
+          <w:rFonts w:hint="eastAsia"/>
+        </w:rPr>
+        <w:t>、</w:t>
+      </w:r>
+      <w:r>
+        <w:rPr>
+          <w:rFonts w:hint="eastAsia"/>
+        </w:rPr>
+        <w:t>C</w:t>
+      </w:r>
+      <w:r>
+        <w:t>PI of USA</w:t>
+      </w:r>
       <w:bookmarkEnd w:id="7"/>
-      <w:r>
-        <w:rPr>
-          <w:rFonts w:hint="eastAsia"/>
-        </w:rPr>
-        <w:t>、</w:t>
-      </w:r>
-      <w:r>
-        <w:rPr>
-          <w:rFonts w:hint="eastAsia"/>
-        </w:rPr>
-        <w:t>C</w:t>
-      </w:r>
-      <w:r>
-        <w:t>PI of USA</w:t>
-      </w:r>
-      <w:bookmarkEnd w:id="6"/>
     </w:p>
     <w:p>
       <w:pPr>
@@ -2211,7 +2290,7 @@
         <w:pStyle w:val="a6"/>
         <w:jc w:val="center"/>
       </w:pPr>
-      <w:bookmarkStart w:id="8" w:name="_Ref155564721"/>
+      <w:bookmarkStart w:id="9" w:name="_Ref155564721"/>
       <w:r>
         <w:t>圖</w:t>
       </w:r>
@@ -2243,7 +2322,7 @@
       <w:r>
         <w:fldChar w:fldCharType="end"/>
       </w:r>
-      <w:bookmarkEnd w:id="8"/>
+      <w:bookmarkEnd w:id="9"/>
       <w:r>
         <w:rPr>
           <w:rFonts w:hint="eastAsia"/>
@@ -2383,7 +2462,7 @@
           <w:rFonts w:eastAsia="新細明體"/>
         </w:rPr>
       </w:pPr>
-      <w:bookmarkStart w:id="9" w:name="_Ref155650834"/>
+      <w:bookmarkStart w:id="10" w:name="_Ref155650834"/>
       <w:r>
         <w:t>圖</w:t>
       </w:r>
@@ -2415,7 +2494,7 @@
       <w:r>
         <w:fldChar w:fldCharType="end"/>
       </w:r>
-      <w:bookmarkEnd w:id="9"/>
+      <w:bookmarkEnd w:id="10"/>
       <w:r>
         <w:rPr>
           <w:rFonts w:hint="eastAsia"/>
@@ -2442,12 +2521,14 @@
       <w:pPr>
         <w:pStyle w:val="a"/>
       </w:pPr>
+      <w:bookmarkStart w:id="11" w:name="_Toc155735347"/>
       <w:r>
         <w:rPr>
           <w:rFonts w:hint="eastAsia"/>
         </w:rPr>
         <w:t>結論</w:t>
       </w:r>
+      <w:bookmarkEnd w:id="11"/>
     </w:p>
     <w:p>
       <w:pPr>
@@ -2759,7 +2840,7 @@
       <w:pPr>
         <w:pStyle w:val="a"/>
       </w:pPr>
-      <w:bookmarkStart w:id="10" w:name="_Toc155521177"/>
+      <w:bookmarkStart w:id="12" w:name="_Toc155735348"/>
       <w:r>
         <w:rPr>
           <w:rFonts w:hint="eastAsia"/>
@@ -2767,7 +2848,7 @@
         <w:lastRenderedPageBreak/>
         <w:t>參考資料</w:t>
       </w:r>
-      <w:bookmarkEnd w:id="10"/>
+      <w:bookmarkEnd w:id="12"/>
     </w:p>
     <w:p>
       <w:pPr>
@@ -3058,9 +3139,11 @@
       </w:hyperlink>
     </w:p>
     <w:sectPr>
+      <w:footerReference w:type="default" r:id="rId20"/>
       <w:pgSz w:w="11906" w:h="16838"/>
       <w:pgMar w:top="1440" w:right="1800" w:bottom="1440" w:left="1800" w:header="851" w:footer="992" w:gutter="0"/>
       <w:cols w:space="425"/>
+      <w:titlePg/>
       <w:docGrid w:type="lines" w:linePitch="360"/>
     </w:sectPr>
   </w:body>
@@ -3084,6 +3167,51 @@
     </w:p>
   </w:endnote>
 </w:endnotes>
+</file>
+
+<file path=word/footer1.xml><?xml version="1.0" encoding="utf-8"?>
+<w:ftr xmlns:wpc="http://schemas.microsoft.com/office/word/2010/wordprocessingCanvas" xmlns:cx="http://schemas.microsoft.com/office/drawing/2014/chartex" xmlns:cx1="http://schemas.microsoft.com/office/drawing/2015/9/8/chartex" xmlns:cx2="http://schemas.microsoft.com/office/drawing/2015/10/21/chartex" xmlns:cx3="http://schemas.microsoft.com/office/drawing/2016/5/9/chartex" xmlns:cx4="http://schemas.microsoft.com/office/drawing/2016/5/10/chartex" xmlns:cx5="http://schemas.microsoft.com/office/drawing/2016/5/11/chartex" xmlns:cx6="http://schemas.microsoft.com/office/drawing/2016/5/12/chartex" xmlns:cx7="http://schemas.microsoft.com/office/drawing/2016/5/13/chartex" xmlns:cx8="http://schemas.microsoft.com/office/drawing/2016/5/14/chartex" xmlns:mc="http://schemas.openxmlformats.org/markup-compatibility/2006" xmlns:aink="http://schemas.microsoft.com/office/drawing/2016/ink" xmlns:am3d="http://schemas.microsoft.com/office/drawing/2017/model3d" xmlns:o="urn:schemas-microsoft-com:office:office" xmlns:r="http://schemas.openxmlformats.org/officeDocument/2006/relationships" xmlns:m="http://schemas.openxmlformats.org/officeDocument/2006/math" xmlns:v="urn:schemas-microsoft-com:vml" xmlns:wp14="http://schemas.microsoft.com/office/word/2010/wordprocessingDrawing" xmlns:wp="http://schemas.openxmlformats.org/drawingml/2006/wordprocessingDrawing" xmlns:w10="urn:schemas-microsoft-com:office:word" xmlns:w="http://schemas.openxmlformats.org/wordprocessingml/2006/main" xmlns:w14="http://schemas.microsoft.com/office/word/2010/wordml" xmlns:w15="http://schemas.microsoft.com/office/word/2012/wordml" xmlns:w16cid="http://schemas.microsoft.com/office/word/2016/wordml/cid" xmlns:w16se="http://schemas.microsoft.com/office/word/2015/wordml/symex" xmlns:wpg="http://schemas.microsoft.com/office/word/2010/wordprocessingGroup" xmlns:wpi="http://schemas.microsoft.com/office/word/2010/wordprocessingInk" xmlns:wne="http://schemas.microsoft.com/office/word/2006/wordml" xmlns:wps="http://schemas.microsoft.com/office/word/2010/wordprocessingShape" mc:Ignorable="w14 w15 w16se w16cid wp14">
+  <w:sdt>
+    <w:sdtPr>
+      <w:id w:val="1676687441"/>
+      <w:docPartObj>
+        <w:docPartGallery w:val="Page Numbers (Bottom of Page)"/>
+        <w:docPartUnique/>
+      </w:docPartObj>
+    </w:sdtPr>
+    <w:sdtContent>
+      <w:p>
+        <w:pPr>
+          <w:pStyle w:val="ab"/>
+          <w:jc w:val="center"/>
+        </w:pPr>
+        <w:r>
+          <w:fldChar w:fldCharType="begin"/>
+        </w:r>
+        <w:r>
+          <w:instrText>PAGE   \* MERGEFORMAT</w:instrText>
+        </w:r>
+        <w:r>
+          <w:fldChar w:fldCharType="separate"/>
+        </w:r>
+        <w:r>
+          <w:rPr>
+            <w:lang w:val="zh-TW"/>
+          </w:rPr>
+          <w:t>2</w:t>
+        </w:r>
+        <w:r>
+          <w:fldChar w:fldCharType="end"/>
+        </w:r>
+      </w:p>
+    </w:sdtContent>
+  </w:sdt>
+  <w:p>
+    <w:pPr>
+      <w:pStyle w:val="ab"/>
+    </w:pPr>
+  </w:p>
+</w:ftr>
 </file>
 
 <file path=word/footnotes.xml><?xml version="1.0" encoding="utf-8"?>
@@ -4420,7 +4548,7 @@
 </file>
 
 <file path=customXml/itemProps1.xml><?xml version="1.0" encoding="utf-8"?>
-<ds:datastoreItem xmlns:ds="http://schemas.openxmlformats.org/officeDocument/2006/customXml" ds:itemID="{1E19866C-E0F9-49AE-843E-E79BD584661F}">
+<ds:datastoreItem xmlns:ds="http://schemas.openxmlformats.org/officeDocument/2006/customXml" ds:itemID="{EFE4923F-18A8-4697-A71A-F3498511AF84}">
   <ds:schemaRefs>
     <ds:schemaRef ds:uri="http://schemas.openxmlformats.org/officeDocument/2006/bibliography"/>
   </ds:schemaRefs>

</xml_diff>